<commit_message>
ruby on rails interaction
</commit_message>
<xml_diff>
--- a/ruby_rails_working.docx
+++ b/ruby_rails_working.docx
@@ -87,9 +87,49 @@
           </wp:inline>
         </w:drawing>
       </w:r>
+    </w:p>
+    <w:p/>
+    <w:p/>
+    <w:p>
+      <w:r>
+        <w:t>Open command prompt</w:t>
+      </w:r>
+    </w:p>
+    <w:p>
+      <w:r>
+        <w:t>Cd to the sites/</w:t>
+      </w:r>
+      <w:proofErr w:type="spellStart"/>
+      <w:r>
+        <w:t>rxinteraction</w:t>
+      </w:r>
+      <w:proofErr w:type="spellEnd"/>
+      <w:r>
+        <w:t xml:space="preserve"> directory</w:t>
+      </w:r>
+    </w:p>
+    <w:p>
+      <w:r>
+        <w:t>Rails server</w:t>
+      </w:r>
+    </w:p>
+    <w:p>
+      <w:r>
+        <w:lastRenderedPageBreak/>
+        <w:t xml:space="preserve">Then open browser window to </w:t>
+      </w:r>
+      <w:hyperlink r:id="rId7" w:history="1">
+        <w:r>
+          <w:rPr>
+            <w:rStyle w:val="Hyperlink"/>
+          </w:rPr>
+          <w:t>http://localhost:3000/</w:t>
+        </w:r>
+      </w:hyperlink>
       <w:bookmarkStart w:id="0" w:name="_GoBack"/>
       <w:bookmarkEnd w:id="0"/>
     </w:p>
+    <w:p/>
     <w:sectPr>
       <w:pgSz w:w="12240" w:h="15840"/>
       <w:pgMar w:top="1440" w:right="1440" w:bottom="1440" w:left="1440" w:header="720" w:footer="720" w:gutter="0"/>
@@ -317,6 +357,18 @@
       <w:szCs w:val="16"/>
     </w:rPr>
   </w:style>
+  <w:style w:type="character" w:styleId="Hyperlink">
+    <w:name w:val="Hyperlink"/>
+    <w:basedOn w:val="DefaultParagraphFont"/>
+    <w:uiPriority w:val="99"/>
+    <w:semiHidden/>
+    <w:unhideWhenUsed/>
+    <w:rsid w:val="00EC606C"/>
+    <w:rPr>
+      <w:color w:val="0000FF"/>
+      <w:u w:val="single"/>
+    </w:rPr>
+  </w:style>
 </w:styles>
 </file>
 
@@ -537,6 +589,18 @@
       <w:szCs w:val="16"/>
     </w:rPr>
   </w:style>
+  <w:style w:type="character" w:styleId="Hyperlink">
+    <w:name w:val="Hyperlink"/>
+    <w:basedOn w:val="DefaultParagraphFont"/>
+    <w:uiPriority w:val="99"/>
+    <w:semiHidden/>
+    <w:unhideWhenUsed/>
+    <w:rsid w:val="00EC606C"/>
+    <w:rPr>
+      <w:color w:val="0000FF"/>
+      <w:u w:val="single"/>
+    </w:rPr>
+  </w:style>
 </w:styles>
 </file>
 

</xml_diff>